<commit_message>
added the known bugs
</commit_message>
<xml_diff>
--- a/Meetings/Developer Documentation.docx
+++ b/Meetings/Developer Documentation.docx
@@ -356,7 +356,57 @@
         <w:rPr>
           <w:lang w:val="en-US"/>
         </w:rPr>
-        <w:t>When the user receives a notification, the user cannot click in the menu as long as the notification is present</w:t>
+        <w:t xml:space="preserve">When the user receives a notification, the user cannot click in the menu </w:t>
+      </w:r>
+      <w:proofErr w:type="gramStart"/>
+      <w:r>
+        <w:rPr>
+          <w:lang w:val="en-US"/>
+        </w:rPr>
+        <w:t>as long as</w:t>
+      </w:r>
+      <w:proofErr w:type="gramEnd"/>
+      <w:r>
+        <w:rPr>
+          <w:lang w:val="en-US"/>
+        </w:rPr>
+        <w:t xml:space="preserve"> the notification is present</w:t>
+      </w:r>
+    </w:p>
+    <w:p>
+      <w:pPr>
+        <w:pStyle w:val="Listenabsatz"/>
+        <w:numPr>
+          <w:ilvl w:val="0"/>
+          <w:numId w:val="1"/>
+        </w:numPr>
+        <w:rPr>
+          <w:lang w:val="en-US"/>
+        </w:rPr>
+      </w:pPr>
+      <w:r>
+        <w:rPr>
+          <w:lang w:val="en-US"/>
+        </w:rPr>
+        <w:t>The hamburger menu is too much on the right side for mobile phones</w:t>
+      </w:r>
+    </w:p>
+    <w:p>
+      <w:pPr>
+        <w:pStyle w:val="Listenabsatz"/>
+        <w:numPr>
+          <w:ilvl w:val="0"/>
+          <w:numId w:val="1"/>
+        </w:numPr>
+        <w:rPr>
+          <w:lang w:val="en-US"/>
+        </w:rPr>
+      </w:pPr>
+      <w:r>
+        <w:rPr>
+          <w:lang w:val="en-US"/>
+        </w:rPr>
+        <w:t>Log out does not work</w:t>
       </w:r>
       <w:bookmarkStart w:id="0" w:name="_GoBack"/>
       <w:bookmarkEnd w:id="0"/>

</xml_diff>